<commit_message>
Updated Logic and Removed Barrier from r1
</commit_message>
<xml_diff>
--- a/report.docx
+++ b/report.docx
@@ -887,6 +887,11 @@
       </w:r>
     </w:p>
     <w:p>
+      <w:r>
+        <w:br w:type="page"/>
+      </w:r>
+    </w:p>
+    <w:p>
       <w:pPr>
         <w:pStyle w:val="ListParagraph"/>
         <w:numPr>
@@ -895,6 +900,7 @@
         </w:numPr>
       </w:pPr>
       <w:r>
+        <w:lastRenderedPageBreak/>
         <w:t>Execution Times (Table)</w:t>
       </w:r>
     </w:p>
@@ -907,7 +913,6 @@
         </w:numPr>
       </w:pPr>
       <w:r>
-        <w:lastRenderedPageBreak/>
         <w:t>Table</w:t>
       </w:r>
     </w:p>
@@ -1014,37 +1019,61 @@
           <w:tcPr>
             <w:tcW w:w="1428" w:type="dxa"/>
           </w:tcPr>
-          <w:p/>
+          <w:p>
+            <w:r>
+              <w:t>1</w:t>
+            </w:r>
+          </w:p>
         </w:tc>
         <w:tc>
           <w:tcPr>
             <w:tcW w:w="1466" w:type="dxa"/>
           </w:tcPr>
-          <w:p/>
+          <w:p>
+            <w:r>
+              <w:t>Static</w:t>
+            </w:r>
+          </w:p>
         </w:tc>
         <w:tc>
           <w:tcPr>
             <w:tcW w:w="1389" w:type="dxa"/>
           </w:tcPr>
-          <w:p/>
+          <w:p>
+            <w:r>
+              <w:t>2048</w:t>
+            </w:r>
+          </w:p>
         </w:tc>
         <w:tc>
           <w:tcPr>
             <w:tcW w:w="1345" w:type="dxa"/>
           </w:tcPr>
-          <w:p/>
+          <w:p>
+            <w:r>
+              <w:t>8.88</w:t>
+            </w:r>
+          </w:p>
         </w:tc>
         <w:tc>
           <w:tcPr>
             <w:tcW w:w="1224" w:type="dxa"/>
           </w:tcPr>
-          <w:p/>
+          <w:p>
+            <w:r>
+              <w:t>1.0</w:t>
+            </w:r>
+          </w:p>
         </w:tc>
         <w:tc>
           <w:tcPr>
             <w:tcW w:w="1228" w:type="dxa"/>
           </w:tcPr>
-          <w:p/>
+          <w:p>
+            <w:r>
+              <w:t>1.0</w:t>
+            </w:r>
+          </w:p>
         </w:tc>
       </w:tr>
       <w:tr>
@@ -1062,37 +1091,61 @@
           <w:tcPr>
             <w:tcW w:w="1428" w:type="dxa"/>
           </w:tcPr>
-          <w:p/>
+          <w:p>
+            <w:r>
+              <w:t>2</w:t>
+            </w:r>
+          </w:p>
         </w:tc>
         <w:tc>
           <w:tcPr>
             <w:tcW w:w="1466" w:type="dxa"/>
           </w:tcPr>
-          <w:p/>
+          <w:p>
+            <w:r>
+              <w:t>Static</w:t>
+            </w:r>
+          </w:p>
         </w:tc>
         <w:tc>
           <w:tcPr>
             <w:tcW w:w="1389" w:type="dxa"/>
           </w:tcPr>
-          <w:p/>
+          <w:p>
+            <w:r>
+              <w:t>1024</w:t>
+            </w:r>
+          </w:p>
         </w:tc>
         <w:tc>
           <w:tcPr>
             <w:tcW w:w="1345" w:type="dxa"/>
           </w:tcPr>
-          <w:p/>
+          <w:p>
+            <w:r>
+              <w:t>4.62</w:t>
+            </w:r>
+          </w:p>
         </w:tc>
         <w:tc>
           <w:tcPr>
             <w:tcW w:w="1224" w:type="dxa"/>
           </w:tcPr>
-          <w:p/>
+          <w:p>
+            <w:r>
+              <w:t>1.92</w:t>
+            </w:r>
+          </w:p>
         </w:tc>
         <w:tc>
           <w:tcPr>
             <w:tcW w:w="1228" w:type="dxa"/>
           </w:tcPr>
-          <w:p/>
+          <w:p>
+            <w:r>
+              <w:t>0.96</w:t>
+            </w:r>
+          </w:p>
         </w:tc>
       </w:tr>
       <w:tr>
@@ -1110,37 +1163,61 @@
           <w:tcPr>
             <w:tcW w:w="1428" w:type="dxa"/>
           </w:tcPr>
-          <w:p/>
+          <w:p>
+            <w:r>
+              <w:t>4</w:t>
+            </w:r>
+          </w:p>
         </w:tc>
         <w:tc>
           <w:tcPr>
             <w:tcW w:w="1466" w:type="dxa"/>
           </w:tcPr>
-          <w:p/>
+          <w:p>
+            <w:r>
+              <w:t>Static</w:t>
+            </w:r>
+          </w:p>
         </w:tc>
         <w:tc>
           <w:tcPr>
             <w:tcW w:w="1389" w:type="dxa"/>
           </w:tcPr>
-          <w:p/>
+          <w:p>
+            <w:r>
+              <w:t>512</w:t>
+            </w:r>
+          </w:p>
         </w:tc>
         <w:tc>
           <w:tcPr>
             <w:tcW w:w="1345" w:type="dxa"/>
           </w:tcPr>
-          <w:p/>
+          <w:p>
+            <w:r>
+              <w:t>2.52</w:t>
+            </w:r>
+          </w:p>
         </w:tc>
         <w:tc>
           <w:tcPr>
             <w:tcW w:w="1224" w:type="dxa"/>
           </w:tcPr>
-          <w:p/>
+          <w:p>
+            <w:r>
+              <w:t>3.52</w:t>
+            </w:r>
+          </w:p>
         </w:tc>
         <w:tc>
           <w:tcPr>
             <w:tcW w:w="1228" w:type="dxa"/>
           </w:tcPr>
-          <w:p/>
+          <w:p>
+            <w:r>
+              <w:t>0.88</w:t>
+            </w:r>
+          </w:p>
         </w:tc>
       </w:tr>
       <w:tr>
@@ -1158,37 +1235,61 @@
           <w:tcPr>
             <w:tcW w:w="1428" w:type="dxa"/>
           </w:tcPr>
-          <w:p/>
+          <w:p>
+            <w:r>
+              <w:t>8</w:t>
+            </w:r>
+          </w:p>
         </w:tc>
         <w:tc>
           <w:tcPr>
             <w:tcW w:w="1466" w:type="dxa"/>
           </w:tcPr>
-          <w:p/>
+          <w:p>
+            <w:r>
+              <w:t>Static</w:t>
+            </w:r>
+          </w:p>
         </w:tc>
         <w:tc>
           <w:tcPr>
             <w:tcW w:w="1389" w:type="dxa"/>
           </w:tcPr>
-          <w:p/>
+          <w:p>
+            <w:r>
+              <w:t>256</w:t>
+            </w:r>
+          </w:p>
         </w:tc>
         <w:tc>
           <w:tcPr>
             <w:tcW w:w="1345" w:type="dxa"/>
           </w:tcPr>
-          <w:p/>
+          <w:p>
+            <w:r>
+              <w:t>1.83</w:t>
+            </w:r>
+          </w:p>
         </w:tc>
         <w:tc>
           <w:tcPr>
             <w:tcW w:w="1224" w:type="dxa"/>
           </w:tcPr>
-          <w:p/>
+          <w:p>
+            <w:r>
+              <w:t>4.85</w:t>
+            </w:r>
+          </w:p>
         </w:tc>
         <w:tc>
           <w:tcPr>
             <w:tcW w:w="1228" w:type="dxa"/>
           </w:tcPr>
-          <w:p/>
+          <w:p>
+            <w:r>
+              <w:t>0.61</w:t>
+            </w:r>
+          </w:p>
         </w:tc>
       </w:tr>
       <w:tr>
@@ -1206,41 +1307,1150 @@
           <w:tcPr>
             <w:tcW w:w="1428" w:type="dxa"/>
           </w:tcPr>
-          <w:p/>
+          <w:p>
+            <w:r>
+              <w:t>16</w:t>
+            </w:r>
+          </w:p>
         </w:tc>
         <w:tc>
           <w:tcPr>
             <w:tcW w:w="1466" w:type="dxa"/>
           </w:tcPr>
-          <w:p/>
+          <w:p>
+            <w:r>
+              <w:t>Static</w:t>
+            </w:r>
+          </w:p>
         </w:tc>
         <w:tc>
           <w:tcPr>
             <w:tcW w:w="1389" w:type="dxa"/>
           </w:tcPr>
-          <w:p/>
+          <w:p>
+            <w:r>
+              <w:t>128</w:t>
+            </w:r>
+          </w:p>
         </w:tc>
         <w:tc>
           <w:tcPr>
             <w:tcW w:w="1345" w:type="dxa"/>
           </w:tcPr>
-          <w:p/>
+          <w:p>
+            <w:r>
+              <w:t>1.63</w:t>
+            </w:r>
+          </w:p>
         </w:tc>
         <w:tc>
           <w:tcPr>
             <w:tcW w:w="1224" w:type="dxa"/>
           </w:tcPr>
-          <w:p/>
+          <w:p>
+            <w:r>
+              <w:t>5.45</w:t>
+            </w:r>
+          </w:p>
         </w:tc>
         <w:tc>
           <w:tcPr>
             <w:tcW w:w="1228" w:type="dxa"/>
           </w:tcPr>
-          <w:p/>
+          <w:p>
+            <w:r>
+              <w:t>0.34</w:t>
+            </w:r>
+          </w:p>
+        </w:tc>
+      </w:tr>
+      <w:tr>
+        <w:tc>
+          <w:tcPr>
+            <w:tcW w:w="1260" w:type="dxa"/>
+          </w:tcPr>
+          <w:p>
+            <w:r>
+              <w:t>2048</w:t>
+            </w:r>
+          </w:p>
+        </w:tc>
+        <w:tc>
+          <w:tcPr>
+            <w:tcW w:w="1428" w:type="dxa"/>
+          </w:tcPr>
+          <w:p>
+            <w:r>
+              <w:t>1</w:t>
+            </w:r>
+          </w:p>
+        </w:tc>
+        <w:tc>
+          <w:tcPr>
+            <w:tcW w:w="1466" w:type="dxa"/>
+          </w:tcPr>
+          <w:p>
+            <w:r>
+              <w:t>Dynamic</w:t>
+            </w:r>
+          </w:p>
+        </w:tc>
+        <w:tc>
+          <w:tcPr>
+            <w:tcW w:w="1389" w:type="dxa"/>
+          </w:tcPr>
+          <w:p>
+            <w:r>
+              <w:t>32</w:t>
+            </w:r>
+          </w:p>
+        </w:tc>
+        <w:tc>
+          <w:tcPr>
+            <w:tcW w:w="1345" w:type="dxa"/>
+          </w:tcPr>
+          <w:p>
+            <w:r>
+              <w:t>8.91</w:t>
+            </w:r>
+          </w:p>
+        </w:tc>
+        <w:tc>
+          <w:tcPr>
+            <w:tcW w:w="1224" w:type="dxa"/>
+          </w:tcPr>
+          <w:p>
+            <w:r>
+              <w:t>1.0</w:t>
+            </w:r>
+          </w:p>
+        </w:tc>
+        <w:tc>
+          <w:tcPr>
+            <w:tcW w:w="1228" w:type="dxa"/>
+          </w:tcPr>
+          <w:p>
+            <w:r>
+              <w:t>1.0</w:t>
+            </w:r>
+          </w:p>
+        </w:tc>
+      </w:tr>
+      <w:tr>
+        <w:tc>
+          <w:tcPr>
+            <w:tcW w:w="1260" w:type="dxa"/>
+          </w:tcPr>
+          <w:p>
+            <w:r>
+              <w:t>2048</w:t>
+            </w:r>
+          </w:p>
+        </w:tc>
+        <w:tc>
+          <w:tcPr>
+            <w:tcW w:w="1428" w:type="dxa"/>
+          </w:tcPr>
+          <w:p>
+            <w:r>
+              <w:t>2</w:t>
+            </w:r>
+          </w:p>
+        </w:tc>
+        <w:tc>
+          <w:tcPr>
+            <w:tcW w:w="1466" w:type="dxa"/>
+          </w:tcPr>
+          <w:p>
+            <w:r>
+              <w:t>Dynamic</w:t>
+            </w:r>
+          </w:p>
+        </w:tc>
+        <w:tc>
+          <w:tcPr>
+            <w:tcW w:w="1389" w:type="dxa"/>
+          </w:tcPr>
+          <w:p>
+            <w:r>
+              <w:t>32</w:t>
+            </w:r>
+          </w:p>
+        </w:tc>
+        <w:tc>
+          <w:tcPr>
+            <w:tcW w:w="1345" w:type="dxa"/>
+          </w:tcPr>
+          <w:p>
+            <w:r>
+              <w:t>4.66</w:t>
+            </w:r>
+          </w:p>
+        </w:tc>
+        <w:tc>
+          <w:tcPr>
+            <w:tcW w:w="1224" w:type="dxa"/>
+          </w:tcPr>
+          <w:p>
+            <w:r>
+              <w:t>1.91</w:t>
+            </w:r>
+          </w:p>
+        </w:tc>
+        <w:tc>
+          <w:tcPr>
+            <w:tcW w:w="1228" w:type="dxa"/>
+          </w:tcPr>
+          <w:p>
+            <w:r>
+              <w:t>0.96</w:t>
+            </w:r>
+          </w:p>
+        </w:tc>
+      </w:tr>
+      <w:tr>
+        <w:tc>
+          <w:tcPr>
+            <w:tcW w:w="1260" w:type="dxa"/>
+          </w:tcPr>
+          <w:p>
+            <w:r>
+              <w:t>2048</w:t>
+            </w:r>
+          </w:p>
+        </w:tc>
+        <w:tc>
+          <w:tcPr>
+            <w:tcW w:w="1428" w:type="dxa"/>
+          </w:tcPr>
+          <w:p>
+            <w:r>
+              <w:t>4</w:t>
+            </w:r>
+          </w:p>
+        </w:tc>
+        <w:tc>
+          <w:tcPr>
+            <w:tcW w:w="1466" w:type="dxa"/>
+          </w:tcPr>
+          <w:p>
+            <w:r>
+              <w:t>Dynamic</w:t>
+            </w:r>
+          </w:p>
+        </w:tc>
+        <w:tc>
+          <w:tcPr>
+            <w:tcW w:w="1389" w:type="dxa"/>
+          </w:tcPr>
+          <w:p>
+            <w:r>
+              <w:t>32</w:t>
+            </w:r>
+          </w:p>
+        </w:tc>
+        <w:tc>
+          <w:tcPr>
+            <w:tcW w:w="1345" w:type="dxa"/>
+          </w:tcPr>
+          <w:p>
+            <w:r>
+              <w:t>2.55</w:t>
+            </w:r>
+          </w:p>
+        </w:tc>
+        <w:tc>
+          <w:tcPr>
+            <w:tcW w:w="1224" w:type="dxa"/>
+          </w:tcPr>
+          <w:p>
+            <w:r>
+              <w:t>3.49</w:t>
+            </w:r>
+          </w:p>
+        </w:tc>
+        <w:tc>
+          <w:tcPr>
+            <w:tcW w:w="1228" w:type="dxa"/>
+          </w:tcPr>
+          <w:p>
+            <w:r>
+              <w:t>0.87</w:t>
+            </w:r>
+          </w:p>
+        </w:tc>
+      </w:tr>
+      <w:tr>
+        <w:tc>
+          <w:tcPr>
+            <w:tcW w:w="1260" w:type="dxa"/>
+          </w:tcPr>
+          <w:p>
+            <w:r>
+              <w:t>2048</w:t>
+            </w:r>
+          </w:p>
+        </w:tc>
+        <w:tc>
+          <w:tcPr>
+            <w:tcW w:w="1428" w:type="dxa"/>
+          </w:tcPr>
+          <w:p>
+            <w:r>
+              <w:t>8</w:t>
+            </w:r>
+          </w:p>
+        </w:tc>
+        <w:tc>
+          <w:tcPr>
+            <w:tcW w:w="1466" w:type="dxa"/>
+          </w:tcPr>
+          <w:p>
+            <w:r>
+              <w:t>Dynamic</w:t>
+            </w:r>
+          </w:p>
+        </w:tc>
+        <w:tc>
+          <w:tcPr>
+            <w:tcW w:w="1389" w:type="dxa"/>
+          </w:tcPr>
+          <w:p>
+            <w:r>
+              <w:t>32</w:t>
+            </w:r>
+          </w:p>
+        </w:tc>
+        <w:tc>
+          <w:tcPr>
+            <w:tcW w:w="1345" w:type="dxa"/>
+          </w:tcPr>
+          <w:p>
+            <w:r>
+              <w:t>1.84</w:t>
+            </w:r>
+          </w:p>
+        </w:tc>
+        <w:tc>
+          <w:tcPr>
+            <w:tcW w:w="1224" w:type="dxa"/>
+          </w:tcPr>
+          <w:p>
+            <w:r>
+              <w:t>4.84</w:t>
+            </w:r>
+          </w:p>
+        </w:tc>
+        <w:tc>
+          <w:tcPr>
+            <w:tcW w:w="1228" w:type="dxa"/>
+          </w:tcPr>
+          <w:p>
+            <w:r>
+              <w:t>0.61</w:t>
+            </w:r>
+          </w:p>
+        </w:tc>
+      </w:tr>
+      <w:tr>
+        <w:tc>
+          <w:tcPr>
+            <w:tcW w:w="1260" w:type="dxa"/>
+          </w:tcPr>
+          <w:p>
+            <w:r>
+              <w:t>2048</w:t>
+            </w:r>
+          </w:p>
+        </w:tc>
+        <w:tc>
+          <w:tcPr>
+            <w:tcW w:w="1428" w:type="dxa"/>
+          </w:tcPr>
+          <w:p>
+            <w:r>
+              <w:t>16</w:t>
+            </w:r>
+          </w:p>
+        </w:tc>
+        <w:tc>
+          <w:tcPr>
+            <w:tcW w:w="1466" w:type="dxa"/>
+          </w:tcPr>
+          <w:p>
+            <w:r>
+              <w:t>Dynamic</w:t>
+            </w:r>
+          </w:p>
+        </w:tc>
+        <w:tc>
+          <w:tcPr>
+            <w:tcW w:w="1389" w:type="dxa"/>
+          </w:tcPr>
+          <w:p>
+            <w:r>
+              <w:t>32</w:t>
+            </w:r>
+          </w:p>
+        </w:tc>
+        <w:tc>
+          <w:tcPr>
+            <w:tcW w:w="1345" w:type="dxa"/>
+          </w:tcPr>
+          <w:p>
+            <w:r>
+              <w:t>1.70</w:t>
+            </w:r>
+          </w:p>
+        </w:tc>
+        <w:tc>
+          <w:tcPr>
+            <w:tcW w:w="1224" w:type="dxa"/>
+          </w:tcPr>
+          <w:p>
+            <w:r>
+              <w:t>5.24</w:t>
+            </w:r>
+          </w:p>
+        </w:tc>
+        <w:tc>
+          <w:tcPr>
+            <w:tcW w:w="1228" w:type="dxa"/>
+          </w:tcPr>
+          <w:p>
+            <w:r>
+              <w:t>0.33</w:t>
+            </w:r>
+          </w:p>
+        </w:tc>
+      </w:tr>
+      <w:tr>
+        <w:tc>
+          <w:tcPr>
+            <w:tcW w:w="1260" w:type="dxa"/>
+          </w:tcPr>
+          <w:p>
+            <w:r>
+              <w:t>2048</w:t>
+            </w:r>
+          </w:p>
+        </w:tc>
+        <w:tc>
+          <w:tcPr>
+            <w:tcW w:w="1428" w:type="dxa"/>
+          </w:tcPr>
+          <w:p>
+            <w:r>
+              <w:t>1</w:t>
+            </w:r>
+          </w:p>
+        </w:tc>
+        <w:tc>
+          <w:tcPr>
+            <w:tcW w:w="1466" w:type="dxa"/>
+          </w:tcPr>
+          <w:p>
+            <w:r>
+              <w:t>Dynamic</w:t>
+            </w:r>
+          </w:p>
+        </w:tc>
+        <w:tc>
+          <w:tcPr>
+            <w:tcW w:w="1389" w:type="dxa"/>
+          </w:tcPr>
+          <w:p>
+            <w:r>
+              <w:t>64</w:t>
+            </w:r>
+          </w:p>
+        </w:tc>
+        <w:tc>
+          <w:tcPr>
+            <w:tcW w:w="1345" w:type="dxa"/>
+          </w:tcPr>
+          <w:p>
+            <w:r>
+              <w:t>8.96</w:t>
+            </w:r>
+          </w:p>
+        </w:tc>
+        <w:tc>
+          <w:tcPr>
+            <w:tcW w:w="1224" w:type="dxa"/>
+          </w:tcPr>
+          <w:p>
+            <w:r>
+              <w:t>1.0</w:t>
+            </w:r>
+          </w:p>
+        </w:tc>
+        <w:tc>
+          <w:tcPr>
+            <w:tcW w:w="1228" w:type="dxa"/>
+          </w:tcPr>
+          <w:p>
+            <w:r>
+              <w:t>1.0</w:t>
+            </w:r>
+          </w:p>
+        </w:tc>
+      </w:tr>
+      <w:tr>
+        <w:tc>
+          <w:tcPr>
+            <w:tcW w:w="1260" w:type="dxa"/>
+          </w:tcPr>
+          <w:p>
+            <w:r>
+              <w:t>2048</w:t>
+            </w:r>
+          </w:p>
+        </w:tc>
+        <w:tc>
+          <w:tcPr>
+            <w:tcW w:w="1428" w:type="dxa"/>
+          </w:tcPr>
+          <w:p>
+            <w:r>
+              <w:t>2</w:t>
+            </w:r>
+          </w:p>
+        </w:tc>
+        <w:tc>
+          <w:tcPr>
+            <w:tcW w:w="1466" w:type="dxa"/>
+          </w:tcPr>
+          <w:p>
+            <w:r>
+              <w:t>Dynamic</w:t>
+            </w:r>
+          </w:p>
+        </w:tc>
+        <w:tc>
+          <w:tcPr>
+            <w:tcW w:w="1389" w:type="dxa"/>
+          </w:tcPr>
+          <w:p>
+            <w:r>
+              <w:t>64</w:t>
+            </w:r>
+          </w:p>
+        </w:tc>
+        <w:tc>
+          <w:tcPr>
+            <w:tcW w:w="1345" w:type="dxa"/>
+          </w:tcPr>
+          <w:p>
+            <w:r>
+              <w:t>4.64</w:t>
+            </w:r>
+          </w:p>
+        </w:tc>
+        <w:tc>
+          <w:tcPr>
+            <w:tcW w:w="1224" w:type="dxa"/>
+          </w:tcPr>
+          <w:p>
+            <w:r>
+              <w:t>1.93</w:t>
+            </w:r>
+          </w:p>
+        </w:tc>
+        <w:tc>
+          <w:tcPr>
+            <w:tcW w:w="1228" w:type="dxa"/>
+          </w:tcPr>
+          <w:p>
+            <w:r>
+              <w:t>0.97</w:t>
+            </w:r>
+          </w:p>
+        </w:tc>
+      </w:tr>
+      <w:tr>
+        <w:tc>
+          <w:tcPr>
+            <w:tcW w:w="1260" w:type="dxa"/>
+          </w:tcPr>
+          <w:p>
+            <w:r>
+              <w:t>2048</w:t>
+            </w:r>
+          </w:p>
+        </w:tc>
+        <w:tc>
+          <w:tcPr>
+            <w:tcW w:w="1428" w:type="dxa"/>
+          </w:tcPr>
+          <w:p>
+            <w:r>
+              <w:t>4</w:t>
+            </w:r>
+          </w:p>
+        </w:tc>
+        <w:tc>
+          <w:tcPr>
+            <w:tcW w:w="1466" w:type="dxa"/>
+          </w:tcPr>
+          <w:p>
+            <w:r>
+              <w:t>Dynamic</w:t>
+            </w:r>
+          </w:p>
+        </w:tc>
+        <w:tc>
+          <w:tcPr>
+            <w:tcW w:w="1389" w:type="dxa"/>
+          </w:tcPr>
+          <w:p>
+            <w:r>
+              <w:t>64</w:t>
+            </w:r>
+          </w:p>
+        </w:tc>
+        <w:tc>
+          <w:tcPr>
+            <w:tcW w:w="1345" w:type="dxa"/>
+          </w:tcPr>
+          <w:p>
+            <w:r>
+              <w:t>2.55</w:t>
+            </w:r>
+          </w:p>
+        </w:tc>
+        <w:tc>
+          <w:tcPr>
+            <w:tcW w:w="1224" w:type="dxa"/>
+          </w:tcPr>
+          <w:p>
+            <w:r>
+              <w:t>3.51</w:t>
+            </w:r>
+          </w:p>
+        </w:tc>
+        <w:tc>
+          <w:tcPr>
+            <w:tcW w:w="1228" w:type="dxa"/>
+          </w:tcPr>
+          <w:p>
+            <w:r>
+              <w:t>0.88</w:t>
+            </w:r>
+          </w:p>
+        </w:tc>
+      </w:tr>
+      <w:tr>
+        <w:tc>
+          <w:tcPr>
+            <w:tcW w:w="1260" w:type="dxa"/>
+          </w:tcPr>
+          <w:p>
+            <w:r>
+              <w:t>2048</w:t>
+            </w:r>
+          </w:p>
+        </w:tc>
+        <w:tc>
+          <w:tcPr>
+            <w:tcW w:w="1428" w:type="dxa"/>
+          </w:tcPr>
+          <w:p>
+            <w:r>
+              <w:t>8</w:t>
+            </w:r>
+          </w:p>
+        </w:tc>
+        <w:tc>
+          <w:tcPr>
+            <w:tcW w:w="1466" w:type="dxa"/>
+          </w:tcPr>
+          <w:p>
+            <w:r>
+              <w:t>Dynamic</w:t>
+            </w:r>
+          </w:p>
+        </w:tc>
+        <w:tc>
+          <w:tcPr>
+            <w:tcW w:w="1389" w:type="dxa"/>
+          </w:tcPr>
+          <w:p>
+            <w:r>
+              <w:t>64</w:t>
+            </w:r>
+          </w:p>
+        </w:tc>
+        <w:tc>
+          <w:tcPr>
+            <w:tcW w:w="1345" w:type="dxa"/>
+          </w:tcPr>
+          <w:p>
+            <w:r>
+              <w:t>1.84</w:t>
+            </w:r>
+          </w:p>
+        </w:tc>
+        <w:tc>
+          <w:tcPr>
+            <w:tcW w:w="1224" w:type="dxa"/>
+          </w:tcPr>
+          <w:p>
+            <w:r>
+              <w:t>4.87</w:t>
+            </w:r>
+          </w:p>
+        </w:tc>
+        <w:tc>
+          <w:tcPr>
+            <w:tcW w:w="1228" w:type="dxa"/>
+          </w:tcPr>
+          <w:p>
+            <w:r>
+              <w:t>0.61</w:t>
+            </w:r>
+          </w:p>
+        </w:tc>
+      </w:tr>
+      <w:tr>
+        <w:tc>
+          <w:tcPr>
+            <w:tcW w:w="1260" w:type="dxa"/>
+          </w:tcPr>
+          <w:p>
+            <w:r>
+              <w:t>2048</w:t>
+            </w:r>
+          </w:p>
+        </w:tc>
+        <w:tc>
+          <w:tcPr>
+            <w:tcW w:w="1428" w:type="dxa"/>
+          </w:tcPr>
+          <w:p>
+            <w:r>
+              <w:t>16</w:t>
+            </w:r>
+          </w:p>
+        </w:tc>
+        <w:tc>
+          <w:tcPr>
+            <w:tcW w:w="1466" w:type="dxa"/>
+          </w:tcPr>
+          <w:p>
+            <w:r>
+              <w:t>Dynamic</w:t>
+            </w:r>
+          </w:p>
+        </w:tc>
+        <w:tc>
+          <w:tcPr>
+            <w:tcW w:w="1389" w:type="dxa"/>
+          </w:tcPr>
+          <w:p>
+            <w:r>
+              <w:t>64</w:t>
+            </w:r>
+          </w:p>
+        </w:tc>
+        <w:tc>
+          <w:tcPr>
+            <w:tcW w:w="1345" w:type="dxa"/>
+          </w:tcPr>
+          <w:p>
+            <w:r>
+              <w:t>1.66</w:t>
+            </w:r>
+          </w:p>
+        </w:tc>
+        <w:tc>
+          <w:tcPr>
+            <w:tcW w:w="1224" w:type="dxa"/>
+          </w:tcPr>
+          <w:p>
+            <w:r>
+              <w:t>5.40</w:t>
+            </w:r>
+          </w:p>
+        </w:tc>
+        <w:tc>
+          <w:tcPr>
+            <w:tcW w:w="1228" w:type="dxa"/>
+          </w:tcPr>
+          <w:p>
+            <w:r>
+              <w:t>0.34</w:t>
+            </w:r>
+          </w:p>
+        </w:tc>
+      </w:tr>
+      <w:tr>
+        <w:tc>
+          <w:tcPr>
+            <w:tcW w:w="1260" w:type="dxa"/>
+          </w:tcPr>
+          <w:p>
+            <w:r>
+              <w:t>2048</w:t>
+            </w:r>
+          </w:p>
+        </w:tc>
+        <w:tc>
+          <w:tcPr>
+            <w:tcW w:w="1428" w:type="dxa"/>
+          </w:tcPr>
+          <w:p>
+            <w:r>
+              <w:t>1</w:t>
+            </w:r>
+          </w:p>
+        </w:tc>
+        <w:tc>
+          <w:tcPr>
+            <w:tcW w:w="1466" w:type="dxa"/>
+          </w:tcPr>
+          <w:p>
+            <w:r>
+              <w:t>Guided</w:t>
+            </w:r>
+          </w:p>
+        </w:tc>
+        <w:tc>
+          <w:tcPr>
+            <w:tcW w:w="1389" w:type="dxa"/>
+          </w:tcPr>
+          <w:p>
+            <w:r>
+              <w:t>16</w:t>
+            </w:r>
+          </w:p>
+        </w:tc>
+        <w:tc>
+          <w:tcPr>
+            <w:tcW w:w="1345" w:type="dxa"/>
+          </w:tcPr>
+          <w:p>
+            <w:r>
+              <w:t>8.94</w:t>
+            </w:r>
+          </w:p>
+        </w:tc>
+        <w:tc>
+          <w:tcPr>
+            <w:tcW w:w="1224" w:type="dxa"/>
+          </w:tcPr>
+          <w:p>
+            <w:r>
+              <w:t>1.0</w:t>
+            </w:r>
+          </w:p>
+        </w:tc>
+        <w:tc>
+          <w:tcPr>
+            <w:tcW w:w="1228" w:type="dxa"/>
+          </w:tcPr>
+          <w:p>
+            <w:r>
+              <w:t>1.0</w:t>
+            </w:r>
+          </w:p>
+        </w:tc>
+      </w:tr>
+      <w:tr>
+        <w:tc>
+          <w:tcPr>
+            <w:tcW w:w="1260" w:type="dxa"/>
+          </w:tcPr>
+          <w:p>
+            <w:r>
+              <w:t>2048</w:t>
+            </w:r>
+          </w:p>
+        </w:tc>
+        <w:tc>
+          <w:tcPr>
+            <w:tcW w:w="1428" w:type="dxa"/>
+          </w:tcPr>
+          <w:p>
+            <w:r>
+              <w:t>2</w:t>
+            </w:r>
+          </w:p>
+        </w:tc>
+        <w:tc>
+          <w:tcPr>
+            <w:tcW w:w="1466" w:type="dxa"/>
+          </w:tcPr>
+          <w:p>
+            <w:r>
+              <w:t>Guided</w:t>
+            </w:r>
+          </w:p>
+        </w:tc>
+        <w:tc>
+          <w:tcPr>
+            <w:tcW w:w="1389" w:type="dxa"/>
+          </w:tcPr>
+          <w:p>
+            <w:r>
+              <w:t>16</w:t>
+            </w:r>
+          </w:p>
+        </w:tc>
+        <w:tc>
+          <w:tcPr>
+            <w:tcW w:w="1345" w:type="dxa"/>
+          </w:tcPr>
+          <w:p>
+            <w:r>
+              <w:t>4.60</w:t>
+            </w:r>
+          </w:p>
+        </w:tc>
+        <w:tc>
+          <w:tcPr>
+            <w:tcW w:w="1224" w:type="dxa"/>
+          </w:tcPr>
+          <w:p>
+            <w:r>
+              <w:t>1.94</w:t>
+            </w:r>
+          </w:p>
+        </w:tc>
+        <w:tc>
+          <w:tcPr>
+            <w:tcW w:w="1228" w:type="dxa"/>
+          </w:tcPr>
+          <w:p>
+            <w:r>
+              <w:t>0.97</w:t>
+            </w:r>
+          </w:p>
+        </w:tc>
+      </w:tr>
+      <w:tr>
+        <w:tc>
+          <w:tcPr>
+            <w:tcW w:w="1260" w:type="dxa"/>
+          </w:tcPr>
+          <w:p>
+            <w:r>
+              <w:t>2048</w:t>
+            </w:r>
+          </w:p>
+        </w:tc>
+        <w:tc>
+          <w:tcPr>
+            <w:tcW w:w="1428" w:type="dxa"/>
+          </w:tcPr>
+          <w:p>
+            <w:r>
+              <w:t>4</w:t>
+            </w:r>
+          </w:p>
+        </w:tc>
+        <w:tc>
+          <w:tcPr>
+            <w:tcW w:w="1466" w:type="dxa"/>
+          </w:tcPr>
+          <w:p>
+            <w:r>
+              <w:t>Guided</w:t>
+            </w:r>
+          </w:p>
+        </w:tc>
+        <w:tc>
+          <w:tcPr>
+            <w:tcW w:w="1389" w:type="dxa"/>
+          </w:tcPr>
+          <w:p>
+            <w:r>
+              <w:t>16</w:t>
+            </w:r>
+          </w:p>
+        </w:tc>
+        <w:tc>
+          <w:tcPr>
+            <w:tcW w:w="1345" w:type="dxa"/>
+          </w:tcPr>
+          <w:p>
+            <w:r>
+              <w:t>2.58</w:t>
+            </w:r>
+          </w:p>
+        </w:tc>
+        <w:tc>
+          <w:tcPr>
+            <w:tcW w:w="1224" w:type="dxa"/>
+          </w:tcPr>
+          <w:p>
+            <w:r>
+              <w:t>3.47</w:t>
+            </w:r>
+          </w:p>
+        </w:tc>
+        <w:tc>
+          <w:tcPr>
+            <w:tcW w:w="1228" w:type="dxa"/>
+          </w:tcPr>
+          <w:p>
+            <w:r>
+              <w:t>0.87</w:t>
+            </w:r>
+          </w:p>
+        </w:tc>
+      </w:tr>
+      <w:tr>
+        <w:tc>
+          <w:tcPr>
+            <w:tcW w:w="1260" w:type="dxa"/>
+          </w:tcPr>
+          <w:p>
+            <w:r>
+              <w:t>2048</w:t>
+            </w:r>
+          </w:p>
+        </w:tc>
+        <w:tc>
+          <w:tcPr>
+            <w:tcW w:w="1428" w:type="dxa"/>
+          </w:tcPr>
+          <w:p>
+            <w:r>
+              <w:t>8</w:t>
+            </w:r>
+          </w:p>
+        </w:tc>
+        <w:tc>
+          <w:tcPr>
+            <w:tcW w:w="1466" w:type="dxa"/>
+          </w:tcPr>
+          <w:p>
+            <w:r>
+              <w:t>Guided</w:t>
+            </w:r>
+          </w:p>
+        </w:tc>
+        <w:tc>
+          <w:tcPr>
+            <w:tcW w:w="1389" w:type="dxa"/>
+          </w:tcPr>
+          <w:p>
+            <w:r>
+              <w:t>16</w:t>
+            </w:r>
+          </w:p>
+        </w:tc>
+        <w:tc>
+          <w:tcPr>
+            <w:tcW w:w="1345" w:type="dxa"/>
+          </w:tcPr>
+          <w:p>
+            <w:r>
+              <w:t>1.83</w:t>
+            </w:r>
+          </w:p>
+        </w:tc>
+        <w:tc>
+          <w:tcPr>
+            <w:tcW w:w="1224" w:type="dxa"/>
+          </w:tcPr>
+          <w:p>
+            <w:r>
+              <w:t>4.89</w:t>
+            </w:r>
+          </w:p>
+        </w:tc>
+        <w:tc>
+          <w:tcPr>
+            <w:tcW w:w="1228" w:type="dxa"/>
+          </w:tcPr>
+          <w:p>
+            <w:r>
+              <w:t>0.61</w:t>
+            </w:r>
+          </w:p>
+        </w:tc>
+      </w:tr>
+      <w:tr>
+        <w:tc>
+          <w:tcPr>
+            <w:tcW w:w="1260" w:type="dxa"/>
+          </w:tcPr>
+          <w:p>
+            <w:r>
+              <w:t>2048</w:t>
+            </w:r>
+          </w:p>
+        </w:tc>
+        <w:tc>
+          <w:tcPr>
+            <w:tcW w:w="1428" w:type="dxa"/>
+          </w:tcPr>
+          <w:p>
+            <w:r>
+              <w:t>16</w:t>
+            </w:r>
+          </w:p>
+        </w:tc>
+        <w:tc>
+          <w:tcPr>
+            <w:tcW w:w="1466" w:type="dxa"/>
+          </w:tcPr>
+          <w:p>
+            <w:r>
+              <w:t>Guided</w:t>
+            </w:r>
+          </w:p>
+        </w:tc>
+        <w:tc>
+          <w:tcPr>
+            <w:tcW w:w="1389" w:type="dxa"/>
+          </w:tcPr>
+          <w:p>
+            <w:r>
+              <w:t>16</w:t>
+            </w:r>
+          </w:p>
+        </w:tc>
+        <w:tc>
+          <w:tcPr>
+            <w:tcW w:w="1345" w:type="dxa"/>
+          </w:tcPr>
+          <w:p>
+            <w:r>
+              <w:t>1.61</w:t>
+            </w:r>
+          </w:p>
+        </w:tc>
+        <w:tc>
+          <w:tcPr>
+            <w:tcW w:w="1224" w:type="dxa"/>
+          </w:tcPr>
+          <w:p>
+            <w:r>
+              <w:t>5.55</w:t>
+            </w:r>
+          </w:p>
+        </w:tc>
+        <w:tc>
+          <w:tcPr>
+            <w:tcW w:w="1228" w:type="dxa"/>
+          </w:tcPr>
+          <w:p>
+            <w:r>
+              <w:t>0.35</w:t>
+            </w:r>
+          </w:p>
         </w:tc>
       </w:tr>
     </w:tbl>
     <w:p/>
+    <w:p>
+      <w:r>
+        <w:br w:type="page"/>
+      </w:r>
+    </w:p>
     <w:p>
       <w:pPr>
         <w:pStyle w:val="ListParagraph"/>
@@ -1250,44 +2460,22 @@
         </w:numPr>
       </w:pPr>
       <w:r>
+        <w:lastRenderedPageBreak/>
         <w:t>Plots</w:t>
       </w:r>
     </w:p>
     <w:p>
       <w:r>
-        <w:br w:type="page"/>
-      </w:r>
-    </w:p>
-    <w:p>
-      <w:pPr>
-        <w:pStyle w:val="ListParagraph"/>
-        <w:numPr>
-          <w:ilvl w:val="0"/>
-          <w:numId w:val="8"/>
-        </w:numPr>
-      </w:pPr>
-      <w:r>
-        <w:lastRenderedPageBreak/>
-        <w:t>Screenshots</w:t>
-      </w:r>
-    </w:p>
-    <w:p>
-      <w:r>
         <w:t>STATIC</w:t>
       </w:r>
     </w:p>
     <w:p>
-      <w:pPr>
-        <w:rPr>
-          <w:noProof/>
-        </w:rPr>
-      </w:pPr>
       <w:r>
         <w:drawing>
-          <wp:inline distT="0" distB="0" distL="0" distR="0" wp14:anchorId="689A09B9" wp14:editId="1064C853">
-            <wp:extent cx="3009900" cy="444500"/>
+          <wp:inline distT="0" distB="0" distL="0" distR="0" wp14:anchorId="2BC2F2EC" wp14:editId="481C4001">
+            <wp:extent cx="3853179" cy="2873829"/>
             <wp:effectExtent l="0" t="0" r="0" b="0"/>
-            <wp:docPr id="141664797" name="Picture 1" descr="A screenshot of a computer&#10;&#10;AI-generated content may be incorrect."/>
+            <wp:docPr id="1890231342" name="Picture 1" descr="A graph of a line graph&#10;&#10;AI-generated content may be incorrect."/>
             <wp:cNvGraphicFramePr>
               <a:graphicFrameLocks xmlns:a="http://schemas.openxmlformats.org/drawingml/2006/main" noChangeAspect="1"/>
             </wp:cNvGraphicFramePr>
@@ -1295,7 +2483,7 @@
               <a:graphicData uri="http://schemas.openxmlformats.org/drawingml/2006/picture">
                 <pic:pic xmlns:pic="http://schemas.openxmlformats.org/drawingml/2006/picture">
                   <pic:nvPicPr>
-                    <pic:cNvPr id="141664797" name="Picture 1" descr="A screenshot of a computer&#10;&#10;AI-generated content may be incorrect."/>
+                    <pic:cNvPr id="1890231342" name="Picture 1" descr="A graph of a line graph&#10;&#10;AI-generated content may be incorrect."/>
                     <pic:cNvPicPr/>
                   </pic:nvPicPr>
                   <pic:blipFill>
@@ -1307,7 +2495,7 @@
                   <pic:spPr>
                     <a:xfrm>
                       <a:off x="0" y="0"/>
-                      <a:ext cx="3009900" cy="444500"/>
+                      <a:ext cx="3864923" cy="2882588"/>
                     </a:xfrm>
                     <a:prstGeom prst="rect">
                       <a:avLst/>
@@ -1320,11 +2508,26 @@
         </w:drawing>
       </w:r>
       <w:r>
+        <w:t xml:space="preserve"> </w:t>
+      </w:r>
+    </w:p>
+    <w:p>
+      <w:r>
+        <w:t xml:space="preserve">DYNAMIC – 32 </w:t>
+      </w:r>
+      <w:proofErr w:type="gramStart"/>
+      <w:r>
+        <w:t>CHUNK</w:t>
+      </w:r>
+      <w:proofErr w:type="gramEnd"/>
+    </w:p>
+    <w:p>
+      <w:r>
         <w:drawing>
-          <wp:inline distT="0" distB="0" distL="0" distR="0" wp14:anchorId="48BD9F0E" wp14:editId="4F4576ED">
-            <wp:extent cx="2997200" cy="533400"/>
+          <wp:inline distT="0" distB="0" distL="0" distR="0" wp14:anchorId="5E5E3401" wp14:editId="52A78D3B">
+            <wp:extent cx="3873684" cy="2909455"/>
             <wp:effectExtent l="0" t="0" r="0" b="0"/>
-            <wp:docPr id="1579547530" name="Picture 1" descr="A screenshot of a computer code&#10;&#10;AI-generated content may be incorrect."/>
+            <wp:docPr id="848432873" name="Picture 1" descr="A graph of a line graph&#10;&#10;AI-generated content may be incorrect."/>
             <wp:cNvGraphicFramePr>
               <a:graphicFrameLocks xmlns:a="http://schemas.openxmlformats.org/drawingml/2006/main" noChangeAspect="1"/>
             </wp:cNvGraphicFramePr>
@@ -1332,7 +2535,7 @@
               <a:graphicData uri="http://schemas.openxmlformats.org/drawingml/2006/picture">
                 <pic:pic xmlns:pic="http://schemas.openxmlformats.org/drawingml/2006/picture">
                   <pic:nvPicPr>
-                    <pic:cNvPr id="1579547530" name="Picture 1" descr="A screenshot of a computer code&#10;&#10;AI-generated content may be incorrect."/>
+                    <pic:cNvPr id="848432873" name="Picture 1" descr="A graph of a line graph&#10;&#10;AI-generated content may be incorrect."/>
                     <pic:cNvPicPr/>
                   </pic:nvPicPr>
                   <pic:blipFill>
@@ -1344,7 +2547,7 @@
                   <pic:spPr>
                     <a:xfrm>
                       <a:off x="0" y="0"/>
-                      <a:ext cx="2997200" cy="533400"/>
+                      <a:ext cx="3893221" cy="2924129"/>
                     </a:xfrm>
                     <a:prstGeom prst="rect">
                       <a:avLst/>
@@ -1356,12 +2559,30 @@
           </wp:inline>
         </w:drawing>
       </w:r>
+    </w:p>
+    <w:p>
+      <w:r>
+        <w:br w:type="page"/>
+      </w:r>
+    </w:p>
+    <w:p>
+      <w:r>
+        <w:lastRenderedPageBreak/>
+        <w:t xml:space="preserve">DYNAMIC – 64 </w:t>
+      </w:r>
+      <w:proofErr w:type="gramStart"/>
+      <w:r>
+        <w:t>CHUNK</w:t>
+      </w:r>
+      <w:proofErr w:type="gramEnd"/>
+    </w:p>
+    <w:p>
       <w:r>
         <w:drawing>
-          <wp:inline distT="0" distB="0" distL="0" distR="0" wp14:anchorId="66C65CA5" wp14:editId="4D5604AE">
-            <wp:extent cx="3009900" cy="529638"/>
-            <wp:effectExtent l="0" t="0" r="0" b="3810"/>
-            <wp:docPr id="384021690" name="Picture 1" descr="A screenshot of a computer code&#10;&#10;AI-generated content may be incorrect."/>
+          <wp:inline distT="0" distB="0" distL="0" distR="0" wp14:anchorId="2DBE0457" wp14:editId="6D7DD845">
+            <wp:extent cx="4108862" cy="3193788"/>
+            <wp:effectExtent l="0" t="0" r="0" b="0"/>
+            <wp:docPr id="1675770370" name="Picture 1" descr="A graph of a line graph&#10;&#10;AI-generated content may be incorrect."/>
             <wp:cNvGraphicFramePr>
               <a:graphicFrameLocks xmlns:a="http://schemas.openxmlformats.org/drawingml/2006/main" noChangeAspect="1"/>
             </wp:cNvGraphicFramePr>
@@ -1369,7 +2590,7 @@
               <a:graphicData uri="http://schemas.openxmlformats.org/drawingml/2006/picture">
                 <pic:pic xmlns:pic="http://schemas.openxmlformats.org/drawingml/2006/picture">
                   <pic:nvPicPr>
-                    <pic:cNvPr id="384021690" name="Picture 1" descr="A screenshot of a computer code&#10;&#10;AI-generated content may be incorrect."/>
+                    <pic:cNvPr id="1675770370" name="Picture 1" descr="A graph of a line graph&#10;&#10;AI-generated content may be incorrect."/>
                     <pic:cNvPicPr/>
                   </pic:nvPicPr>
                   <pic:blipFill>
@@ -1381,7 +2602,7 @@
                   <pic:spPr>
                     <a:xfrm>
                       <a:off x="0" y="0"/>
-                      <a:ext cx="3035208" cy="534091"/>
+                      <a:ext cx="4133524" cy="3212957"/>
                     </a:xfrm>
                     <a:prstGeom prst="rect">
                       <a:avLst/>
@@ -1393,18 +2614,19 @@
           </wp:inline>
         </w:drawing>
       </w:r>
-      <w:r>
-        <w:rPr>
-          <w:noProof/>
-        </w:rPr>
-        <w:t xml:space="preserve"> </w:t>
-      </w:r>
+    </w:p>
+    <w:p>
+      <w:r>
+        <w:t>GUIDED</w:t>
+      </w:r>
+    </w:p>
+    <w:p>
       <w:r>
         <w:drawing>
-          <wp:inline distT="0" distB="0" distL="0" distR="0" wp14:anchorId="37D5B9FC" wp14:editId="2AA1B30A">
-            <wp:extent cx="2933700" cy="508000"/>
+          <wp:inline distT="0" distB="0" distL="0" distR="0" wp14:anchorId="5634D937" wp14:editId="4E8287C6">
+            <wp:extent cx="4103233" cy="3040083"/>
             <wp:effectExtent l="0" t="0" r="0" b="0"/>
-            <wp:docPr id="1272009165" name="Picture 1" descr="A screenshot of a computer code&#10;&#10;AI-generated content may be incorrect."/>
+            <wp:docPr id="147640613" name="Picture 1" descr="A graph of a line&#10;&#10;AI-generated content may be incorrect."/>
             <wp:cNvGraphicFramePr>
               <a:graphicFrameLocks xmlns:a="http://schemas.openxmlformats.org/drawingml/2006/main" noChangeAspect="1"/>
             </wp:cNvGraphicFramePr>
@@ -1412,7 +2634,7 @@
               <a:graphicData uri="http://schemas.openxmlformats.org/drawingml/2006/picture">
                 <pic:pic xmlns:pic="http://schemas.openxmlformats.org/drawingml/2006/picture">
                   <pic:nvPicPr>
-                    <pic:cNvPr id="1272009165" name="Picture 1" descr="A screenshot of a computer code&#10;&#10;AI-generated content may be incorrect."/>
+                    <pic:cNvPr id="147640613" name="Picture 1" descr="A graph of a line&#10;&#10;AI-generated content may be incorrect."/>
                     <pic:cNvPicPr/>
                   </pic:nvPicPr>
                   <pic:blipFill>
@@ -1424,7 +2646,7 @@
                   <pic:spPr>
                     <a:xfrm>
                       <a:off x="0" y="0"/>
-                      <a:ext cx="2933700" cy="508000"/>
+                      <a:ext cx="4111393" cy="3046129"/>
                     </a:xfrm>
                     <a:prstGeom prst="rect">
                       <a:avLst/>
@@ -1437,20 +2659,17 @@
         </w:drawing>
       </w:r>
       <w:r>
-        <w:rPr>
-          <w:noProof/>
-        </w:rPr>
         <w:t xml:space="preserve"> </w:t>
       </w:r>
-      <w:r>
-        <w:rPr>
-          <w:noProof/>
-        </w:rPr>
+    </w:p>
+    <w:p>
+      <w:r>
+        <w:lastRenderedPageBreak/>
         <w:drawing>
-          <wp:inline distT="0" distB="0" distL="0" distR="0" wp14:anchorId="12FDEA07" wp14:editId="40730A76">
-            <wp:extent cx="2984500" cy="495300"/>
-            <wp:effectExtent l="0" t="0" r="0" b="0"/>
-            <wp:docPr id="964615485" name="Picture 1" descr="A screenshot of a computer screen&#10;&#10;AI-generated content may be incorrect."/>
+          <wp:inline distT="0" distB="0" distL="0" distR="0" wp14:anchorId="7FF7753D" wp14:editId="21DC4299">
+            <wp:extent cx="4541520" cy="8229600"/>
+            <wp:effectExtent l="0" t="0" r="5080" b="0"/>
+            <wp:docPr id="1371621083" name="Picture 1" descr="A screenshot of a math test&#10;&#10;AI-generated content may be incorrect."/>
             <wp:cNvGraphicFramePr>
               <a:graphicFrameLocks xmlns:a="http://schemas.openxmlformats.org/drawingml/2006/main" noChangeAspect="1"/>
             </wp:cNvGraphicFramePr>
@@ -1458,7 +2677,7 @@
               <a:graphicData uri="http://schemas.openxmlformats.org/drawingml/2006/picture">
                 <pic:pic xmlns:pic="http://schemas.openxmlformats.org/drawingml/2006/picture">
                   <pic:nvPicPr>
-                    <pic:cNvPr id="964615485" name="Picture 1" descr="A screenshot of a computer screen&#10;&#10;AI-generated content may be incorrect."/>
+                    <pic:cNvPr id="1371621083" name="Picture 1" descr="A screenshot of a math test&#10;&#10;AI-generated content may be incorrect."/>
                     <pic:cNvPicPr/>
                   </pic:nvPicPr>
                   <pic:blipFill>
@@ -1470,7 +2689,7 @@
                   <pic:spPr>
                     <a:xfrm>
                       <a:off x="0" y="0"/>
-                      <a:ext cx="2984500" cy="495300"/>
+                      <a:ext cx="4541520" cy="8229600"/>
                     </a:xfrm>
                     <a:prstGeom prst="rect">
                       <a:avLst/>
@@ -1482,32 +2701,38 @@
           </wp:inline>
         </w:drawing>
       </w:r>
-    </w:p>
-    <w:p>
-      <w:pPr>
-        <w:rPr>
-          <w:noProof/>
-        </w:rPr>
-      </w:pPr>
-      <w:r>
-        <w:rPr>
-          <w:noProof/>
-        </w:rPr>
-        <w:t>DYNAMIC – 32 CHUNK</w:t>
-      </w:r>
-    </w:p>
-    <w:p>
-      <w:pPr>
-        <w:rPr>
-          <w:noProof/>
-        </w:rPr>
-      </w:pPr>
+      <w:r>
+        <w:t xml:space="preserve"> </w:t>
+      </w:r>
+      <w:r>
+        <w:br w:type="page"/>
+      </w:r>
+    </w:p>
+    <w:p>
+      <w:pPr>
+        <w:pStyle w:val="ListParagraph"/>
+        <w:numPr>
+          <w:ilvl w:val="0"/>
+          <w:numId w:val="8"/>
+        </w:numPr>
+      </w:pPr>
+      <w:r>
+        <w:lastRenderedPageBreak/>
+        <w:t>Screenshots</w:t>
+      </w:r>
+    </w:p>
+    <w:p>
+      <w:r>
+        <w:t>STATIC</w:t>
+      </w:r>
+    </w:p>
+    <w:p>
       <w:r>
         <w:drawing>
-          <wp:inline distT="0" distB="0" distL="0" distR="0" wp14:anchorId="3ECCEF7E" wp14:editId="1868E778">
-            <wp:extent cx="3035300" cy="393700"/>
+          <wp:inline distT="0" distB="0" distL="0" distR="0" wp14:anchorId="2366F3FF" wp14:editId="289A5AC2">
+            <wp:extent cx="5943600" cy="3568700"/>
             <wp:effectExtent l="0" t="0" r="0" b="0"/>
-            <wp:docPr id="957508691" name="Picture 1" descr="A screenshot of a computer screen&#10;&#10;AI-generated content may be incorrect."/>
+            <wp:docPr id="1752781820" name="Picture 1" descr="A computer screen shot of a program&#10;&#10;AI-generated content may be incorrect."/>
             <wp:cNvGraphicFramePr>
               <a:graphicFrameLocks xmlns:a="http://schemas.openxmlformats.org/drawingml/2006/main" noChangeAspect="1"/>
             </wp:cNvGraphicFramePr>
@@ -1515,7 +2740,7 @@
               <a:graphicData uri="http://schemas.openxmlformats.org/drawingml/2006/picture">
                 <pic:pic xmlns:pic="http://schemas.openxmlformats.org/drawingml/2006/picture">
                   <pic:nvPicPr>
-                    <pic:cNvPr id="957508691" name="Picture 1" descr="A screenshot of a computer screen&#10;&#10;AI-generated content may be incorrect."/>
+                    <pic:cNvPr id="1752781820" name="Picture 1" descr="A computer screen shot of a program&#10;&#10;AI-generated content may be incorrect."/>
                     <pic:cNvPicPr/>
                   </pic:nvPicPr>
                   <pic:blipFill>
@@ -1527,7 +2752,7 @@
                   <pic:spPr>
                     <a:xfrm>
                       <a:off x="0" y="0"/>
-                      <a:ext cx="3035300" cy="393700"/>
+                      <a:ext cx="5943600" cy="3568700"/>
                     </a:xfrm>
                     <a:prstGeom prst="rect">
                       <a:avLst/>
@@ -1539,21 +2764,49 @@
           </wp:inline>
         </w:drawing>
       </w:r>
-      <w:r>
+    </w:p>
+    <w:p>
+      <w:pPr>
         <w:rPr>
           <w:noProof/>
         </w:rPr>
-        <w:t xml:space="preserve"> </w:t>
-      </w:r>
+      </w:pPr>
+      <w:r>
+        <w:rPr>
+          <w:noProof/>
+        </w:rPr>
+        <w:br w:type="page"/>
+      </w:r>
+    </w:p>
+    <w:p>
+      <w:pPr>
+        <w:rPr>
+          <w:noProof/>
+        </w:rPr>
+      </w:pPr>
+      <w:r>
+        <w:rPr>
+          <w:noProof/>
+        </w:rPr>
+        <w:lastRenderedPageBreak/>
+        <w:t xml:space="preserve">DYNAMIC </w:t>
+      </w:r>
+    </w:p>
+    <w:p>
+      <w:pPr>
+        <w:rPr>
+          <w:noProof/>
+        </w:rPr>
+      </w:pPr>
       <w:r>
         <w:rPr>
           <w:noProof/>
         </w:rPr>
         <w:drawing>
-          <wp:inline distT="0" distB="0" distL="0" distR="0" wp14:anchorId="420DB3F2" wp14:editId="3E8F5E77">
-            <wp:extent cx="2946400" cy="381000"/>
+          <wp:inline distT="0" distB="0" distL="0" distR="0" wp14:anchorId="2B46F9B8" wp14:editId="1F27F6DD">
+            <wp:extent cx="5930900" cy="7137400"/>
             <wp:effectExtent l="0" t="0" r="0" b="0"/>
-            <wp:docPr id="691165573" name="Picture 1" descr="A screenshot of a computer&#10;&#10;AI-generated content may be incorrect."/>
+            <wp:docPr id="1913898807" name="Picture 1" descr="A screen shot of a computer&#10;&#10;AI-generated content may be incorrect."/>
             <wp:cNvGraphicFramePr>
               <a:graphicFrameLocks xmlns:a="http://schemas.openxmlformats.org/drawingml/2006/main" noChangeAspect="1"/>
             </wp:cNvGraphicFramePr>
@@ -1561,7 +2814,7 @@
               <a:graphicData uri="http://schemas.openxmlformats.org/drawingml/2006/picture">
                 <pic:pic xmlns:pic="http://schemas.openxmlformats.org/drawingml/2006/picture">
                   <pic:nvPicPr>
-                    <pic:cNvPr id="691165573" name="Picture 1" descr="A screenshot of a computer&#10;&#10;AI-generated content may be incorrect."/>
+                    <pic:cNvPr id="1913898807" name="Picture 1" descr="A screen shot of a computer&#10;&#10;AI-generated content may be incorrect."/>
                     <pic:cNvPicPr/>
                   </pic:nvPicPr>
                   <pic:blipFill>
@@ -1573,7 +2826,7 @@
                   <pic:spPr>
                     <a:xfrm>
                       <a:off x="0" y="0"/>
-                      <a:ext cx="2946400" cy="381000"/>
+                      <a:ext cx="5930900" cy="7137400"/>
                     </a:xfrm>
                     <a:prstGeom prst="rect">
                       <a:avLst/>
@@ -1585,21 +2838,56 @@
           </wp:inline>
         </w:drawing>
       </w:r>
-      <w:r>
+    </w:p>
+    <w:p>
+      <w:pPr>
         <w:rPr>
           <w:noProof/>
         </w:rPr>
-        <w:t xml:space="preserve"> </w:t>
-      </w:r>
+      </w:pPr>
+    </w:p>
+    <w:p>
+      <w:pPr>
+        <w:rPr>
+          <w:noProof/>
+        </w:rPr>
+      </w:pPr>
+      <w:r>
+        <w:rPr>
+          <w:noProof/>
+        </w:rPr>
+        <w:br w:type="page"/>
+      </w:r>
+    </w:p>
+    <w:p>
+      <w:pPr>
+        <w:rPr>
+          <w:noProof/>
+        </w:rPr>
+      </w:pPr>
+      <w:r>
+        <w:rPr>
+          <w:noProof/>
+        </w:rPr>
+        <w:lastRenderedPageBreak/>
+        <w:t>GUIDED</w:t>
+      </w:r>
+    </w:p>
+    <w:p>
+      <w:pPr>
+        <w:rPr>
+          <w:noProof/>
+        </w:rPr>
+      </w:pPr>
       <w:r>
         <w:rPr>
           <w:noProof/>
         </w:rPr>
         <w:drawing>
-          <wp:inline distT="0" distB="0" distL="0" distR="0" wp14:anchorId="510056AB" wp14:editId="4CA79C2F">
-            <wp:extent cx="3022600" cy="395974"/>
-            <wp:effectExtent l="0" t="0" r="0" b="0"/>
-            <wp:docPr id="1247684047" name="Picture 1" descr="A screenshot of a computer&#10;&#10;AI-generated content may be incorrect."/>
+          <wp:inline distT="0" distB="0" distL="0" distR="0" wp14:anchorId="1CB9666C" wp14:editId="01D61DBD">
+            <wp:extent cx="5943600" cy="3589020"/>
+            <wp:effectExtent l="0" t="0" r="0" b="5080"/>
+            <wp:docPr id="1531504928" name="Picture 1"/>
             <wp:cNvGraphicFramePr>
               <a:graphicFrameLocks xmlns:a="http://schemas.openxmlformats.org/drawingml/2006/main" noChangeAspect="1"/>
             </wp:cNvGraphicFramePr>
@@ -1607,7 +2895,7 @@
               <a:graphicData uri="http://schemas.openxmlformats.org/drawingml/2006/picture">
                 <pic:pic xmlns:pic="http://schemas.openxmlformats.org/drawingml/2006/picture">
                   <pic:nvPicPr>
-                    <pic:cNvPr id="1247684047" name="Picture 1" descr="A screenshot of a computer&#10;&#10;AI-generated content may be incorrect."/>
+                    <pic:cNvPr id="1531504928" name=""/>
                     <pic:cNvPicPr/>
                   </pic:nvPicPr>
                   <pic:blipFill>
@@ -1619,7 +2907,7 @@
                   <pic:spPr>
                     <a:xfrm>
                       <a:off x="0" y="0"/>
-                      <a:ext cx="3189215" cy="417801"/>
+                      <a:ext cx="5943600" cy="3589020"/>
                     </a:xfrm>
                     <a:prstGeom prst="rect">
                       <a:avLst/>
@@ -1631,410 +2919,13 @@
           </wp:inline>
         </w:drawing>
       </w:r>
-      <w:r>
+    </w:p>
+    <w:p>
+      <w:pPr>
         <w:rPr>
           <w:noProof/>
         </w:rPr>
-        <w:t xml:space="preserve"> </w:t>
-      </w:r>
-      <w:r>
-        <w:rPr>
-          <w:noProof/>
-        </w:rPr>
-        <w:drawing>
-          <wp:inline distT="0" distB="0" distL="0" distR="0" wp14:anchorId="4CADB8FC" wp14:editId="57160B0D">
-            <wp:extent cx="2971800" cy="393700"/>
-            <wp:effectExtent l="0" t="0" r="0" b="0"/>
-            <wp:docPr id="1677617721" name="Picture 1" descr="A screenshot of a computer screen&#10;&#10;AI-generated content may be incorrect."/>
-            <wp:cNvGraphicFramePr>
-              <a:graphicFrameLocks xmlns:a="http://schemas.openxmlformats.org/drawingml/2006/main" noChangeAspect="1"/>
-            </wp:cNvGraphicFramePr>
-            <a:graphic xmlns:a="http://schemas.openxmlformats.org/drawingml/2006/main">
-              <a:graphicData uri="http://schemas.openxmlformats.org/drawingml/2006/picture">
-                <pic:pic xmlns:pic="http://schemas.openxmlformats.org/drawingml/2006/picture">
-                  <pic:nvPicPr>
-                    <pic:cNvPr id="1677617721" name="Picture 1" descr="A screenshot of a computer screen&#10;&#10;AI-generated content may be incorrect."/>
-                    <pic:cNvPicPr/>
-                  </pic:nvPicPr>
-                  <pic:blipFill>
-                    <a:blip r:embed="rId16"/>
-                    <a:stretch>
-                      <a:fillRect/>
-                    </a:stretch>
-                  </pic:blipFill>
-                  <pic:spPr>
-                    <a:xfrm>
-                      <a:off x="0" y="0"/>
-                      <a:ext cx="2971800" cy="393700"/>
-                    </a:xfrm>
-                    <a:prstGeom prst="rect">
-                      <a:avLst/>
-                    </a:prstGeom>
-                  </pic:spPr>
-                </pic:pic>
-              </a:graphicData>
-            </a:graphic>
-          </wp:inline>
-        </w:drawing>
-      </w:r>
-      <w:r>
-        <w:rPr>
-          <w:noProof/>
-        </w:rPr>
-        <w:t xml:space="preserve"> </w:t>
-      </w:r>
-      <w:r>
-        <w:rPr>
-          <w:noProof/>
-        </w:rPr>
-        <w:drawing>
-          <wp:inline distT="0" distB="0" distL="0" distR="0" wp14:anchorId="6C6206FD" wp14:editId="4CF1A265">
-            <wp:extent cx="3124200" cy="406400"/>
-            <wp:effectExtent l="0" t="0" r="0" b="0"/>
-            <wp:docPr id="1071482838" name="Picture 1" descr="A screenshot of a computer screen&#10;&#10;AI-generated content may be incorrect."/>
-            <wp:cNvGraphicFramePr>
-              <a:graphicFrameLocks xmlns:a="http://schemas.openxmlformats.org/drawingml/2006/main" noChangeAspect="1"/>
-            </wp:cNvGraphicFramePr>
-            <a:graphic xmlns:a="http://schemas.openxmlformats.org/drawingml/2006/main">
-              <a:graphicData uri="http://schemas.openxmlformats.org/drawingml/2006/picture">
-                <pic:pic xmlns:pic="http://schemas.openxmlformats.org/drawingml/2006/picture">
-                  <pic:nvPicPr>
-                    <pic:cNvPr id="1071482838" name="Picture 1" descr="A screenshot of a computer screen&#10;&#10;AI-generated content may be incorrect."/>
-                    <pic:cNvPicPr/>
-                  </pic:nvPicPr>
-                  <pic:blipFill>
-                    <a:blip r:embed="rId17"/>
-                    <a:stretch>
-                      <a:fillRect/>
-                    </a:stretch>
-                  </pic:blipFill>
-                  <pic:spPr>
-                    <a:xfrm>
-                      <a:off x="0" y="0"/>
-                      <a:ext cx="3124200" cy="406400"/>
-                    </a:xfrm>
-                    <a:prstGeom prst="rect">
-                      <a:avLst/>
-                    </a:prstGeom>
-                  </pic:spPr>
-                </pic:pic>
-              </a:graphicData>
-            </a:graphic>
-          </wp:inline>
-        </w:drawing>
-      </w:r>
-    </w:p>
-    <w:p>
-      <w:pPr>
-        <w:rPr>
-          <w:noProof/>
-        </w:rPr>
-      </w:pPr>
-      <w:r>
-        <w:rPr>
-          <w:noProof/>
-        </w:rPr>
-        <w:br w:type="page"/>
-      </w:r>
-    </w:p>
-    <w:p>
-      <w:pPr>
-        <w:rPr>
-          <w:noProof/>
-        </w:rPr>
-      </w:pPr>
-      <w:r>
-        <w:rPr>
-          <w:noProof/>
-        </w:rPr>
-        <w:lastRenderedPageBreak/>
-        <w:t>DYNAMIC – 64 CHUNK</w:t>
-      </w:r>
-    </w:p>
-    <w:p>
-      <w:pPr>
-        <w:rPr>
-          <w:noProof/>
-        </w:rPr>
-      </w:pPr>
-      <w:r>
-        <w:drawing>
-          <wp:inline distT="0" distB="0" distL="0" distR="0" wp14:anchorId="78616E82" wp14:editId="41E14C9A">
-            <wp:extent cx="3111500" cy="419100"/>
-            <wp:effectExtent l="0" t="0" r="0" b="0"/>
-            <wp:docPr id="1842292168" name="Picture 1" descr="A screen shot of a computer&#10;&#10;AI-generated content may be incorrect."/>
-            <wp:cNvGraphicFramePr>
-              <a:graphicFrameLocks xmlns:a="http://schemas.openxmlformats.org/drawingml/2006/main" noChangeAspect="1"/>
-            </wp:cNvGraphicFramePr>
-            <a:graphic xmlns:a="http://schemas.openxmlformats.org/drawingml/2006/main">
-              <a:graphicData uri="http://schemas.openxmlformats.org/drawingml/2006/picture">
-                <pic:pic xmlns:pic="http://schemas.openxmlformats.org/drawingml/2006/picture">
-                  <pic:nvPicPr>
-                    <pic:cNvPr id="1842292168" name="Picture 1" descr="A screen shot of a computer&#10;&#10;AI-generated content may be incorrect."/>
-                    <pic:cNvPicPr/>
-                  </pic:nvPicPr>
-                  <pic:blipFill>
-                    <a:blip r:embed="rId18"/>
-                    <a:stretch>
-                      <a:fillRect/>
-                    </a:stretch>
-                  </pic:blipFill>
-                  <pic:spPr>
-                    <a:xfrm>
-                      <a:off x="0" y="0"/>
-                      <a:ext cx="3111500" cy="419100"/>
-                    </a:xfrm>
-                    <a:prstGeom prst="rect">
-                      <a:avLst/>
-                    </a:prstGeom>
-                  </pic:spPr>
-                </pic:pic>
-              </a:graphicData>
-            </a:graphic>
-          </wp:inline>
-        </w:drawing>
-      </w:r>
-      <w:r>
-        <w:rPr>
-          <w:noProof/>
-        </w:rPr>
-        <w:t xml:space="preserve"> </w:t>
-      </w:r>
-      <w:r>
-        <w:drawing>
-          <wp:inline distT="0" distB="0" distL="0" distR="0" wp14:anchorId="7B3BD81F" wp14:editId="5B499F50">
-            <wp:extent cx="3086100" cy="406400"/>
-            <wp:effectExtent l="0" t="0" r="0" b="0"/>
-            <wp:docPr id="930187134" name="Picture 1" descr="A screenshot of a computer screen&#10;&#10;AI-generated content may be incorrect."/>
-            <wp:cNvGraphicFramePr>
-              <a:graphicFrameLocks xmlns:a="http://schemas.openxmlformats.org/drawingml/2006/main" noChangeAspect="1"/>
-            </wp:cNvGraphicFramePr>
-            <a:graphic xmlns:a="http://schemas.openxmlformats.org/drawingml/2006/main">
-              <a:graphicData uri="http://schemas.openxmlformats.org/drawingml/2006/picture">
-                <pic:pic xmlns:pic="http://schemas.openxmlformats.org/drawingml/2006/picture">
-                  <pic:nvPicPr>
-                    <pic:cNvPr id="930187134" name="Picture 1" descr="A screenshot of a computer screen&#10;&#10;AI-generated content may be incorrect."/>
-                    <pic:cNvPicPr/>
-                  </pic:nvPicPr>
-                  <pic:blipFill>
-                    <a:blip r:embed="rId19"/>
-                    <a:stretch>
-                      <a:fillRect/>
-                    </a:stretch>
-                  </pic:blipFill>
-                  <pic:spPr>
-                    <a:xfrm>
-                      <a:off x="0" y="0"/>
-                      <a:ext cx="3086100" cy="406400"/>
-                    </a:xfrm>
-                    <a:prstGeom prst="rect">
-                      <a:avLst/>
-                    </a:prstGeom>
-                  </pic:spPr>
-                </pic:pic>
-              </a:graphicData>
-            </a:graphic>
-          </wp:inline>
-        </w:drawing>
-      </w:r>
-      <w:r>
-        <w:rPr>
-          <w:noProof/>
-        </w:rPr>
-        <w:t xml:space="preserve"> </w:t>
-      </w:r>
-      <w:r>
-        <w:rPr>
-          <w:noProof/>
-        </w:rPr>
-        <w:drawing>
-          <wp:inline distT="0" distB="0" distL="0" distR="0" wp14:anchorId="5CD8E699" wp14:editId="5610B30E">
-            <wp:extent cx="3022600" cy="406400"/>
-            <wp:effectExtent l="0" t="0" r="0" b="0"/>
-            <wp:docPr id="500274574" name="Picture 1" descr="A screenshot of a computer code&#10;&#10;AI-generated content may be incorrect."/>
-            <wp:cNvGraphicFramePr>
-              <a:graphicFrameLocks xmlns:a="http://schemas.openxmlformats.org/drawingml/2006/main" noChangeAspect="1"/>
-            </wp:cNvGraphicFramePr>
-            <a:graphic xmlns:a="http://schemas.openxmlformats.org/drawingml/2006/main">
-              <a:graphicData uri="http://schemas.openxmlformats.org/drawingml/2006/picture">
-                <pic:pic xmlns:pic="http://schemas.openxmlformats.org/drawingml/2006/picture">
-                  <pic:nvPicPr>
-                    <pic:cNvPr id="500274574" name="Picture 1" descr="A screenshot of a computer code&#10;&#10;AI-generated content may be incorrect."/>
-                    <pic:cNvPicPr/>
-                  </pic:nvPicPr>
-                  <pic:blipFill>
-                    <a:blip r:embed="rId20"/>
-                    <a:stretch>
-                      <a:fillRect/>
-                    </a:stretch>
-                  </pic:blipFill>
-                  <pic:spPr>
-                    <a:xfrm>
-                      <a:off x="0" y="0"/>
-                      <a:ext cx="3022600" cy="406400"/>
-                    </a:xfrm>
-                    <a:prstGeom prst="rect">
-                      <a:avLst/>
-                    </a:prstGeom>
-                  </pic:spPr>
-                </pic:pic>
-              </a:graphicData>
-            </a:graphic>
-          </wp:inline>
-        </w:drawing>
-      </w:r>
-      <w:r>
-        <w:rPr>
-          <w:noProof/>
-        </w:rPr>
-        <w:t xml:space="preserve"> </w:t>
-      </w:r>
-      <w:r>
-        <w:rPr>
-          <w:noProof/>
-        </w:rPr>
-        <w:drawing>
-          <wp:inline distT="0" distB="0" distL="0" distR="0" wp14:anchorId="3F700846" wp14:editId="2D54F459">
-            <wp:extent cx="2971800" cy="381000"/>
-            <wp:effectExtent l="0" t="0" r="0" b="0"/>
-            <wp:docPr id="749885740" name="Picture 1" descr="A screenshot of a computer screen&#10;&#10;AI-generated content may be incorrect."/>
-            <wp:cNvGraphicFramePr>
-              <a:graphicFrameLocks xmlns:a="http://schemas.openxmlformats.org/drawingml/2006/main" noChangeAspect="1"/>
-            </wp:cNvGraphicFramePr>
-            <a:graphic xmlns:a="http://schemas.openxmlformats.org/drawingml/2006/main">
-              <a:graphicData uri="http://schemas.openxmlformats.org/drawingml/2006/picture">
-                <pic:pic xmlns:pic="http://schemas.openxmlformats.org/drawingml/2006/picture">
-                  <pic:nvPicPr>
-                    <pic:cNvPr id="749885740" name="Picture 1" descr="A screenshot of a computer screen&#10;&#10;AI-generated content may be incorrect."/>
-                    <pic:cNvPicPr/>
-                  </pic:nvPicPr>
-                  <pic:blipFill>
-                    <a:blip r:embed="rId21"/>
-                    <a:stretch>
-                      <a:fillRect/>
-                    </a:stretch>
-                  </pic:blipFill>
-                  <pic:spPr>
-                    <a:xfrm>
-                      <a:off x="0" y="0"/>
-                      <a:ext cx="2971800" cy="381000"/>
-                    </a:xfrm>
-                    <a:prstGeom prst="rect">
-                      <a:avLst/>
-                    </a:prstGeom>
-                  </pic:spPr>
-                </pic:pic>
-              </a:graphicData>
-            </a:graphic>
-          </wp:inline>
-        </w:drawing>
-      </w:r>
-      <w:r>
-        <w:rPr>
-          <w:noProof/>
-        </w:rPr>
-        <w:t xml:space="preserve"> </w:t>
-      </w:r>
-      <w:r>
-        <w:rPr>
-          <w:noProof/>
-        </w:rPr>
-        <w:drawing>
-          <wp:inline distT="0" distB="0" distL="0" distR="0" wp14:anchorId="785DFAAF" wp14:editId="718C29B1">
-            <wp:extent cx="3111500" cy="393700"/>
-            <wp:effectExtent l="0" t="0" r="0" b="0"/>
-            <wp:docPr id="13397190" name="Picture 1" descr="A screenshot of a computer screen&#10;&#10;AI-generated content may be incorrect."/>
-            <wp:cNvGraphicFramePr>
-              <a:graphicFrameLocks xmlns:a="http://schemas.openxmlformats.org/drawingml/2006/main" noChangeAspect="1"/>
-            </wp:cNvGraphicFramePr>
-            <a:graphic xmlns:a="http://schemas.openxmlformats.org/drawingml/2006/main">
-              <a:graphicData uri="http://schemas.openxmlformats.org/drawingml/2006/picture">
-                <pic:pic xmlns:pic="http://schemas.openxmlformats.org/drawingml/2006/picture">
-                  <pic:nvPicPr>
-                    <pic:cNvPr id="13397190" name="Picture 1" descr="A screenshot of a computer screen&#10;&#10;AI-generated content may be incorrect."/>
-                    <pic:cNvPicPr/>
-                  </pic:nvPicPr>
-                  <pic:blipFill>
-                    <a:blip r:embed="rId22"/>
-                    <a:stretch>
-                      <a:fillRect/>
-                    </a:stretch>
-                  </pic:blipFill>
-                  <pic:spPr>
-                    <a:xfrm>
-                      <a:off x="0" y="0"/>
-                      <a:ext cx="3111500" cy="393700"/>
-                    </a:xfrm>
-                    <a:prstGeom prst="rect">
-                      <a:avLst/>
-                    </a:prstGeom>
-                  </pic:spPr>
-                </pic:pic>
-              </a:graphicData>
-            </a:graphic>
-          </wp:inline>
-        </w:drawing>
-      </w:r>
-    </w:p>
-    <w:p>
-      <w:pPr>
-        <w:rPr>
-          <w:noProof/>
-        </w:rPr>
-      </w:pPr>
-      <w:r>
-        <w:rPr>
-          <w:noProof/>
-        </w:rPr>
-        <w:t>GUIDED</w:t>
-      </w:r>
-    </w:p>
-    <w:p>
-      <w:pPr>
-        <w:rPr>
-          <w:noProof/>
-        </w:rPr>
-      </w:pPr>
-      <w:r>
-        <w:rPr>
-          <w:noProof/>
-        </w:rPr>
-        <w:drawing>
-          <wp:inline distT="0" distB="0" distL="0" distR="0" wp14:anchorId="520EA4C2" wp14:editId="4ECB489C">
-            <wp:extent cx="3035300" cy="2044700"/>
-            <wp:effectExtent l="0" t="0" r="0" b="0"/>
-            <wp:docPr id="478672344" name="Picture 1" descr="A screenshot of a computer program&#10;&#10;AI-generated content may be incorrect."/>
-            <wp:cNvGraphicFramePr>
-              <a:graphicFrameLocks xmlns:a="http://schemas.openxmlformats.org/drawingml/2006/main" noChangeAspect="1"/>
-            </wp:cNvGraphicFramePr>
-            <a:graphic xmlns:a="http://schemas.openxmlformats.org/drawingml/2006/main">
-              <a:graphicData uri="http://schemas.openxmlformats.org/drawingml/2006/picture">
-                <pic:pic xmlns:pic="http://schemas.openxmlformats.org/drawingml/2006/picture">
-                  <pic:nvPicPr>
-                    <pic:cNvPr id="478672344" name="Picture 1" descr="A screenshot of a computer program&#10;&#10;AI-generated content may be incorrect."/>
-                    <pic:cNvPicPr/>
-                  </pic:nvPicPr>
-                  <pic:blipFill>
-                    <a:blip r:embed="rId23"/>
-                    <a:stretch>
-                      <a:fillRect/>
-                    </a:stretch>
-                  </pic:blipFill>
-                  <pic:spPr>
-                    <a:xfrm>
-                      <a:off x="0" y="0"/>
-                      <a:ext cx="3035300" cy="2044700"/>
-                    </a:xfrm>
-                    <a:prstGeom prst="rect">
-                      <a:avLst/>
-                    </a:prstGeom>
-                  </pic:spPr>
-                </pic:pic>
-              </a:graphicData>
-            </a:graphic>
-          </wp:inline>
-        </w:drawing>
-      </w:r>
+      </w:pPr>
     </w:p>
     <w:p>
       <w:pPr>

</xml_diff>